<commit_message>
Fixes for the 3rd lab
</commit_message>
<xml_diff>
--- a/Lab 3/lab_3_report.docx
+++ b/Lab 3/lab_3_report.docx
@@ -2319,17 +2319,6 @@
     </w:p>
     <w:p>
       <w:pPr>
-        <w:pStyle w:val="a5"/>
-        <w:ind w:right="255"/>
-        <w:jc w:val="center"/>
-        <w:rPr>
-          <w:w w:val="105"/>
-          <w:lang w:val="en-US"/>
-        </w:rPr>
-      </w:pPr>
-    </w:p>
-    <w:p>
-      <w:pPr>
         <w:pStyle w:val="2"/>
         <w:spacing w:before="120" w:after="120"/>
         <w:rPr>
@@ -2366,6 +2355,7 @@
     <w:p>
       <w:pPr>
         <w:ind w:firstLine="709"/>
+        <w:jc w:val="both"/>
         <w:rPr>
           <w:rFonts w:ascii="Times New Roman" w:hAnsi="Times New Roman" w:cs="Times New Roman"/>
           <w:sz w:val="28"/>
@@ -2386,19 +2376,614 @@
           <w:sz w:val="28"/>
           <w:szCs w:val="28"/>
         </w:rPr>
-        <w:t xml:space="preserve"> You can see this plots at figures 11 and 12.</w:t>
-      </w:r>
-    </w:p>
-    <w:p>
-      <w:pPr>
-        <w:pStyle w:val="a5"/>
-        <w:ind w:right="255"/>
+        <w:t xml:space="preserve"> You can see th</w:t>
+      </w:r>
+      <w:r>
+        <w:rPr>
+          <w:rFonts w:ascii="Times New Roman" w:hAnsi="Times New Roman" w:cs="Times New Roman"/>
+          <w:sz w:val="28"/>
+          <w:szCs w:val="28"/>
+        </w:rPr>
+        <w:t>e</w:t>
+      </w:r>
+      <w:r>
+        <w:rPr>
+          <w:rFonts w:ascii="Times New Roman" w:hAnsi="Times New Roman" w:cs="Times New Roman"/>
+          <w:sz w:val="28"/>
+          <w:szCs w:val="28"/>
+        </w:rPr>
+        <w:t>s</w:t>
+      </w:r>
+      <w:r>
+        <w:rPr>
+          <w:rFonts w:ascii="Times New Roman" w:hAnsi="Times New Roman" w:cs="Times New Roman"/>
+          <w:sz w:val="28"/>
+          <w:szCs w:val="28"/>
+        </w:rPr>
+        <w:t>e</w:t>
+      </w:r>
+      <w:r>
+        <w:rPr>
+          <w:rFonts w:ascii="Times New Roman" w:hAnsi="Times New Roman" w:cs="Times New Roman"/>
+          <w:sz w:val="28"/>
+          <w:szCs w:val="28"/>
+        </w:rPr>
+        <w:t xml:space="preserve"> plots at figures 11 and 12.</w:t>
+      </w:r>
+      <w:r>
+        <w:rPr>
+          <w:rFonts w:ascii="Times New Roman" w:hAnsi="Times New Roman" w:cs="Times New Roman"/>
+          <w:sz w:val="28"/>
+          <w:szCs w:val="28"/>
+        </w:rPr>
+        <w:t xml:space="preserve"> </w:t>
+      </w:r>
+      <w:r>
+        <w:rPr>
+          <w:rFonts w:ascii="Times New Roman" w:hAnsi="Times New Roman" w:cs="Times New Roman"/>
+          <w:sz w:val="28"/>
+          <w:szCs w:val="28"/>
+        </w:rPr>
+        <w:t xml:space="preserve">Quantity quality analysis was </w:t>
+      </w:r>
+      <w:r>
+        <w:rPr>
+          <w:rFonts w:ascii="Times New Roman" w:hAnsi="Times New Roman" w:cs="Times New Roman"/>
+          <w:sz w:val="28"/>
+          <w:szCs w:val="28"/>
+        </w:rPr>
+        <w:t>conducted for discretized data.</w:t>
+      </w:r>
+      <w:r>
+        <w:rPr>
+          <w:rFonts w:ascii="Times New Roman" w:hAnsi="Times New Roman" w:cs="Times New Roman"/>
+          <w:sz w:val="28"/>
+          <w:szCs w:val="28"/>
+        </w:rPr>
+        <w:t xml:space="preserve"> Table 1 contains accuracy metrics for target variables and different BN.</w:t>
+      </w:r>
+    </w:p>
+    <w:tbl>
+      <w:tblPr>
+        <w:tblStyle w:val="a7"/>
+        <w:tblW w:w="9351" w:type="dxa"/>
+        <w:tblLook w:val="04A0" w:firstRow="1" w:lastRow="0" w:firstColumn="1" w:lastColumn="0" w:noHBand="0" w:noVBand="1"/>
+      </w:tblPr>
+      <w:tblGrid>
+        <w:gridCol w:w="2689"/>
+        <w:gridCol w:w="3402"/>
+        <w:gridCol w:w="3260"/>
+      </w:tblGrid>
+      <w:tr>
+        <w:tc>
+          <w:tcPr>
+            <w:tcW w:w="2689" w:type="dxa"/>
+          </w:tcPr>
+          <w:p>
+            <w:pPr>
+              <w:jc w:val="center"/>
+              <w:rPr>
+                <w:rFonts w:ascii="Times New Roman" w:hAnsi="Times New Roman" w:cs="Times New Roman"/>
+                <w:sz w:val="28"/>
+                <w:szCs w:val="28"/>
+              </w:rPr>
+            </w:pPr>
+            <w:r>
+              <w:rPr>
+                <w:rFonts w:ascii="Times New Roman" w:hAnsi="Times New Roman" w:cs="Times New Roman"/>
+                <w:sz w:val="28"/>
+                <w:szCs w:val="28"/>
+              </w:rPr>
+              <w:t>Random variable</w:t>
+            </w:r>
+          </w:p>
+        </w:tc>
+        <w:tc>
+          <w:tcPr>
+            <w:tcW w:w="3402" w:type="dxa"/>
+          </w:tcPr>
+          <w:p>
+            <w:pPr>
+              <w:jc w:val="center"/>
+              <w:rPr>
+                <w:rFonts w:ascii="Times New Roman" w:hAnsi="Times New Roman" w:cs="Times New Roman"/>
+                <w:sz w:val="28"/>
+                <w:szCs w:val="28"/>
+              </w:rPr>
+            </w:pPr>
+            <w:r>
+              <w:rPr>
+                <w:rFonts w:ascii="Times New Roman" w:hAnsi="Times New Roman" w:cs="Times New Roman"/>
+                <w:sz w:val="28"/>
+                <w:szCs w:val="28"/>
+              </w:rPr>
+              <w:t>BN</w:t>
+            </w:r>
+          </w:p>
+        </w:tc>
+        <w:tc>
+          <w:tcPr>
+            <w:tcW w:w="3260" w:type="dxa"/>
+          </w:tcPr>
+          <w:p>
+            <w:pPr>
+              <w:jc w:val="center"/>
+              <w:rPr>
+                <w:rFonts w:ascii="Times New Roman" w:hAnsi="Times New Roman" w:cs="Times New Roman"/>
+                <w:sz w:val="28"/>
+                <w:szCs w:val="28"/>
+              </w:rPr>
+            </w:pPr>
+            <w:r>
+              <w:rPr>
+                <w:rFonts w:ascii="Times New Roman" w:hAnsi="Times New Roman" w:cs="Times New Roman"/>
+                <w:sz w:val="28"/>
+                <w:szCs w:val="28"/>
+              </w:rPr>
+              <w:t>Accuracy</w:t>
+            </w:r>
+          </w:p>
+        </w:tc>
+      </w:tr>
+      <w:tr>
+        <w:tc>
+          <w:tcPr>
+            <w:tcW w:w="2689" w:type="dxa"/>
+            <w:vMerge w:val="restart"/>
+          </w:tcPr>
+          <w:p>
+            <w:pPr>
+              <w:jc w:val="center"/>
+              <w:rPr>
+                <w:rFonts w:ascii="Times New Roman" w:hAnsi="Times New Roman" w:cs="Times New Roman"/>
+                <w:sz w:val="28"/>
+                <w:szCs w:val="28"/>
+              </w:rPr>
+            </w:pPr>
+            <w:r>
+              <w:rPr>
+                <w:rFonts w:ascii="Times New Roman" w:hAnsi="Times New Roman" w:cs="Times New Roman"/>
+                <w:sz w:val="28"/>
+                <w:szCs w:val="28"/>
+              </w:rPr>
+              <w:t>Total deaths per million</w:t>
+            </w:r>
+          </w:p>
+        </w:tc>
+        <w:tc>
+          <w:tcPr>
+            <w:tcW w:w="3402" w:type="dxa"/>
+          </w:tcPr>
+          <w:p>
+            <w:pPr>
+              <w:jc w:val="center"/>
+              <w:rPr>
+                <w:rFonts w:ascii="Times New Roman" w:hAnsi="Times New Roman" w:cs="Times New Roman"/>
+                <w:sz w:val="28"/>
+                <w:szCs w:val="28"/>
+              </w:rPr>
+            </w:pPr>
+            <w:r>
+              <w:rPr>
+                <w:rFonts w:ascii="Times New Roman" w:hAnsi="Times New Roman" w:cs="Times New Roman"/>
+                <w:sz w:val="28"/>
+                <w:szCs w:val="28"/>
+              </w:rPr>
+              <w:t>Manually-created</w:t>
+            </w:r>
+          </w:p>
+        </w:tc>
+        <w:tc>
+          <w:tcPr>
+            <w:tcW w:w="3260" w:type="dxa"/>
+          </w:tcPr>
+          <w:p>
+            <w:pPr>
+              <w:jc w:val="center"/>
+              <w:rPr>
+                <w:rFonts w:ascii="Times New Roman" w:hAnsi="Times New Roman" w:cs="Times New Roman"/>
+                <w:sz w:val="28"/>
+                <w:szCs w:val="28"/>
+              </w:rPr>
+            </w:pPr>
+            <w:r>
+              <w:rPr>
+                <w:rFonts w:ascii="Times New Roman" w:hAnsi="Times New Roman" w:cs="Times New Roman"/>
+                <w:sz w:val="28"/>
+                <w:szCs w:val="28"/>
+              </w:rPr>
+              <w:t>0.22</w:t>
+            </w:r>
+          </w:p>
+        </w:tc>
+      </w:tr>
+      <w:tr>
+        <w:tc>
+          <w:tcPr>
+            <w:tcW w:w="2689" w:type="dxa"/>
+            <w:vMerge/>
+          </w:tcPr>
+          <w:p>
+            <w:pPr>
+              <w:jc w:val="center"/>
+              <w:rPr>
+                <w:rFonts w:ascii="Times New Roman" w:hAnsi="Times New Roman" w:cs="Times New Roman"/>
+                <w:sz w:val="28"/>
+                <w:szCs w:val="28"/>
+              </w:rPr>
+            </w:pPr>
+          </w:p>
+        </w:tc>
+        <w:tc>
+          <w:tcPr>
+            <w:tcW w:w="3402" w:type="dxa"/>
+          </w:tcPr>
+          <w:p>
+            <w:pPr>
+              <w:jc w:val="center"/>
+              <w:rPr>
+                <w:rFonts w:ascii="Times New Roman" w:hAnsi="Times New Roman" w:cs="Times New Roman"/>
+                <w:sz w:val="28"/>
+                <w:szCs w:val="28"/>
+              </w:rPr>
+            </w:pPr>
+            <w:r>
+              <w:rPr>
+                <w:rFonts w:ascii="Times New Roman" w:hAnsi="Times New Roman" w:cs="Times New Roman"/>
+                <w:sz w:val="28"/>
+                <w:szCs w:val="28"/>
+              </w:rPr>
+              <w:t>Hill Climb (K2)</w:t>
+            </w:r>
+          </w:p>
+        </w:tc>
+        <w:tc>
+          <w:tcPr>
+            <w:tcW w:w="3260" w:type="dxa"/>
+          </w:tcPr>
+          <w:p>
+            <w:pPr>
+              <w:jc w:val="center"/>
+              <w:rPr>
+                <w:rFonts w:ascii="Times New Roman" w:hAnsi="Times New Roman" w:cs="Times New Roman"/>
+                <w:sz w:val="28"/>
+                <w:szCs w:val="28"/>
+              </w:rPr>
+            </w:pPr>
+            <w:r>
+              <w:rPr>
+                <w:rFonts w:ascii="Times New Roman" w:hAnsi="Times New Roman" w:cs="Times New Roman"/>
+                <w:sz w:val="28"/>
+                <w:szCs w:val="28"/>
+              </w:rPr>
+              <w:t>0.22</w:t>
+            </w:r>
+          </w:p>
+        </w:tc>
+      </w:tr>
+      <w:tr>
+        <w:tc>
+          <w:tcPr>
+            <w:tcW w:w="2689" w:type="dxa"/>
+            <w:vMerge/>
+          </w:tcPr>
+          <w:p>
+            <w:pPr>
+              <w:jc w:val="center"/>
+              <w:rPr>
+                <w:rFonts w:ascii="Times New Roman" w:hAnsi="Times New Roman" w:cs="Times New Roman"/>
+                <w:sz w:val="28"/>
+                <w:szCs w:val="28"/>
+              </w:rPr>
+            </w:pPr>
+          </w:p>
+        </w:tc>
+        <w:tc>
+          <w:tcPr>
+            <w:tcW w:w="3402" w:type="dxa"/>
+          </w:tcPr>
+          <w:p>
+            <w:pPr>
+              <w:jc w:val="center"/>
+              <w:rPr>
+                <w:rFonts w:ascii="Times New Roman" w:hAnsi="Times New Roman" w:cs="Times New Roman"/>
+                <w:sz w:val="28"/>
+                <w:szCs w:val="28"/>
+              </w:rPr>
+            </w:pPr>
+            <w:r>
+              <w:rPr>
+                <w:rFonts w:ascii="Times New Roman" w:hAnsi="Times New Roman" w:cs="Times New Roman"/>
+                <w:sz w:val="28"/>
+                <w:szCs w:val="28"/>
+              </w:rPr>
+              <w:t>Tree Search</w:t>
+            </w:r>
+          </w:p>
+        </w:tc>
+        <w:tc>
+          <w:tcPr>
+            <w:tcW w:w="3260" w:type="dxa"/>
+          </w:tcPr>
+          <w:p>
+            <w:pPr>
+              <w:jc w:val="center"/>
+              <w:rPr>
+                <w:rFonts w:ascii="Times New Roman" w:hAnsi="Times New Roman" w:cs="Times New Roman"/>
+                <w:sz w:val="28"/>
+                <w:szCs w:val="28"/>
+              </w:rPr>
+            </w:pPr>
+            <w:r>
+              <w:rPr>
+                <w:rFonts w:ascii="Times New Roman" w:hAnsi="Times New Roman" w:cs="Times New Roman"/>
+                <w:sz w:val="28"/>
+                <w:szCs w:val="28"/>
+              </w:rPr>
+              <w:t>0.22</w:t>
+            </w:r>
+          </w:p>
+        </w:tc>
+      </w:tr>
+      <w:tr>
+        <w:tc>
+          <w:tcPr>
+            <w:tcW w:w="2689" w:type="dxa"/>
+            <w:vMerge w:val="restart"/>
+          </w:tcPr>
+          <w:p>
+            <w:pPr>
+              <w:jc w:val="center"/>
+              <w:rPr>
+                <w:rFonts w:ascii="Times New Roman" w:hAnsi="Times New Roman" w:cs="Times New Roman"/>
+                <w:sz w:val="28"/>
+                <w:szCs w:val="28"/>
+              </w:rPr>
+            </w:pPr>
+            <w:r>
+              <w:rPr>
+                <w:rFonts w:ascii="Times New Roman" w:hAnsi="Times New Roman" w:cs="Times New Roman"/>
+                <w:sz w:val="28"/>
+                <w:szCs w:val="28"/>
+              </w:rPr>
+              <w:t>Total cases per million</w:t>
+            </w:r>
+          </w:p>
+        </w:tc>
+        <w:tc>
+          <w:tcPr>
+            <w:tcW w:w="3402" w:type="dxa"/>
+          </w:tcPr>
+          <w:p>
+            <w:pPr>
+              <w:jc w:val="center"/>
+              <w:rPr>
+                <w:rFonts w:ascii="Times New Roman" w:hAnsi="Times New Roman" w:cs="Times New Roman"/>
+                <w:sz w:val="28"/>
+                <w:szCs w:val="28"/>
+              </w:rPr>
+            </w:pPr>
+            <w:r>
+              <w:rPr>
+                <w:rFonts w:ascii="Times New Roman" w:hAnsi="Times New Roman" w:cs="Times New Roman"/>
+                <w:sz w:val="28"/>
+                <w:szCs w:val="28"/>
+              </w:rPr>
+              <w:t>Manually-created</w:t>
+            </w:r>
+          </w:p>
+        </w:tc>
+        <w:tc>
+          <w:tcPr>
+            <w:tcW w:w="3260" w:type="dxa"/>
+          </w:tcPr>
+          <w:p>
+            <w:pPr>
+              <w:jc w:val="center"/>
+              <w:rPr>
+                <w:rFonts w:ascii="Times New Roman" w:hAnsi="Times New Roman" w:cs="Times New Roman"/>
+                <w:sz w:val="28"/>
+                <w:szCs w:val="28"/>
+              </w:rPr>
+            </w:pPr>
+            <w:r>
+              <w:rPr>
+                <w:rFonts w:ascii="Times New Roman" w:hAnsi="Times New Roman" w:cs="Times New Roman"/>
+                <w:sz w:val="28"/>
+                <w:szCs w:val="28"/>
+              </w:rPr>
+              <w:t>0.2</w:t>
+            </w:r>
+            <w:r>
+              <w:rPr>
+                <w:rFonts w:ascii="Times New Roman" w:hAnsi="Times New Roman" w:cs="Times New Roman"/>
+                <w:sz w:val="28"/>
+                <w:szCs w:val="28"/>
+              </w:rPr>
+              <w:t>6</w:t>
+            </w:r>
+          </w:p>
+        </w:tc>
+      </w:tr>
+      <w:tr>
+        <w:tc>
+          <w:tcPr>
+            <w:tcW w:w="2689" w:type="dxa"/>
+            <w:vMerge/>
+          </w:tcPr>
+          <w:p>
+            <w:pPr>
+              <w:jc w:val="center"/>
+              <w:rPr>
+                <w:rFonts w:ascii="Times New Roman" w:hAnsi="Times New Roman" w:cs="Times New Roman"/>
+                <w:sz w:val="28"/>
+                <w:szCs w:val="28"/>
+              </w:rPr>
+            </w:pPr>
+          </w:p>
+        </w:tc>
+        <w:tc>
+          <w:tcPr>
+            <w:tcW w:w="3402" w:type="dxa"/>
+          </w:tcPr>
+          <w:p>
+            <w:pPr>
+              <w:jc w:val="center"/>
+              <w:rPr>
+                <w:rFonts w:ascii="Times New Roman" w:hAnsi="Times New Roman" w:cs="Times New Roman"/>
+                <w:sz w:val="28"/>
+                <w:szCs w:val="28"/>
+              </w:rPr>
+            </w:pPr>
+            <w:r>
+              <w:rPr>
+                <w:rFonts w:ascii="Times New Roman" w:hAnsi="Times New Roman" w:cs="Times New Roman"/>
+                <w:sz w:val="28"/>
+                <w:szCs w:val="28"/>
+              </w:rPr>
+              <w:t>Hill Climb (K2)</w:t>
+            </w:r>
+          </w:p>
+        </w:tc>
+        <w:tc>
+          <w:tcPr>
+            <w:tcW w:w="3260" w:type="dxa"/>
+          </w:tcPr>
+          <w:p>
+            <w:pPr>
+              <w:jc w:val="center"/>
+              <w:rPr>
+                <w:rFonts w:ascii="Times New Roman" w:hAnsi="Times New Roman" w:cs="Times New Roman"/>
+                <w:sz w:val="28"/>
+                <w:szCs w:val="28"/>
+              </w:rPr>
+            </w:pPr>
+            <w:r>
+              <w:rPr>
+                <w:rFonts w:ascii="Times New Roman" w:hAnsi="Times New Roman" w:cs="Times New Roman"/>
+                <w:sz w:val="28"/>
+                <w:szCs w:val="28"/>
+              </w:rPr>
+              <w:t>0.2</w:t>
+            </w:r>
+            <w:r>
+              <w:rPr>
+                <w:rFonts w:ascii="Times New Roman" w:hAnsi="Times New Roman" w:cs="Times New Roman"/>
+                <w:sz w:val="28"/>
+                <w:szCs w:val="28"/>
+              </w:rPr>
+              <w:t>6</w:t>
+            </w:r>
+          </w:p>
+        </w:tc>
+      </w:tr>
+      <w:tr>
+        <w:tc>
+          <w:tcPr>
+            <w:tcW w:w="2689" w:type="dxa"/>
+            <w:vMerge/>
+          </w:tcPr>
+          <w:p>
+            <w:pPr>
+              <w:jc w:val="center"/>
+              <w:rPr>
+                <w:rFonts w:ascii="Times New Roman" w:hAnsi="Times New Roman" w:cs="Times New Roman"/>
+                <w:sz w:val="28"/>
+                <w:szCs w:val="28"/>
+              </w:rPr>
+            </w:pPr>
+          </w:p>
+        </w:tc>
+        <w:tc>
+          <w:tcPr>
+            <w:tcW w:w="3402" w:type="dxa"/>
+          </w:tcPr>
+          <w:p>
+            <w:pPr>
+              <w:jc w:val="center"/>
+              <w:rPr>
+                <w:rFonts w:ascii="Times New Roman" w:hAnsi="Times New Roman" w:cs="Times New Roman"/>
+                <w:sz w:val="28"/>
+                <w:szCs w:val="28"/>
+              </w:rPr>
+            </w:pPr>
+            <w:r>
+              <w:rPr>
+                <w:rFonts w:ascii="Times New Roman" w:hAnsi="Times New Roman" w:cs="Times New Roman"/>
+                <w:sz w:val="28"/>
+                <w:szCs w:val="28"/>
+              </w:rPr>
+              <w:t>Tree Search</w:t>
+            </w:r>
+          </w:p>
+        </w:tc>
+        <w:tc>
+          <w:tcPr>
+            <w:tcW w:w="3260" w:type="dxa"/>
+          </w:tcPr>
+          <w:p>
+            <w:pPr>
+              <w:jc w:val="center"/>
+              <w:rPr>
+                <w:rFonts w:ascii="Times New Roman" w:hAnsi="Times New Roman" w:cs="Times New Roman"/>
+                <w:sz w:val="28"/>
+                <w:szCs w:val="28"/>
+              </w:rPr>
+            </w:pPr>
+            <w:r>
+              <w:rPr>
+                <w:rFonts w:ascii="Times New Roman" w:hAnsi="Times New Roman" w:cs="Times New Roman"/>
+                <w:sz w:val="28"/>
+                <w:szCs w:val="28"/>
+              </w:rPr>
+              <w:t>0.2</w:t>
+            </w:r>
+            <w:r>
+              <w:rPr>
+                <w:rFonts w:ascii="Times New Roman" w:hAnsi="Times New Roman" w:cs="Times New Roman"/>
+                <w:sz w:val="28"/>
+                <w:szCs w:val="28"/>
+              </w:rPr>
+              <w:t>7</w:t>
+            </w:r>
+          </w:p>
+        </w:tc>
+      </w:tr>
+    </w:tbl>
+    <w:p>
+      <w:pPr>
+        <w:spacing w:before="120"/>
         <w:jc w:val="center"/>
         <w:rPr>
-          <w:w w:val="105"/>
-          <w:lang w:val="en-US"/>
-        </w:rPr>
-      </w:pPr>
+          <w:rFonts w:ascii="Times New Roman" w:hAnsi="Times New Roman" w:cs="Times New Roman"/>
+          <w:sz w:val="28"/>
+          <w:szCs w:val="28"/>
+        </w:rPr>
+      </w:pPr>
+      <w:r>
+        <w:rPr>
+          <w:rFonts w:ascii="Times New Roman" w:hAnsi="Times New Roman" w:cs="Times New Roman"/>
+          <w:sz w:val="28"/>
+          <w:szCs w:val="28"/>
+        </w:rPr>
+        <w:t xml:space="preserve">Table </w:t>
+      </w:r>
+      <w:r>
+        <w:rPr>
+          <w:rFonts w:ascii="Times New Roman" w:hAnsi="Times New Roman" w:cs="Times New Roman"/>
+          <w:sz w:val="28"/>
+          <w:szCs w:val="28"/>
+        </w:rPr>
+        <w:t xml:space="preserve">1 – </w:t>
+      </w:r>
+      <w:r>
+        <w:rPr>
+          <w:rFonts w:ascii="Times New Roman" w:hAnsi="Times New Roman" w:cs="Times New Roman"/>
+          <w:sz w:val="28"/>
+          <w:szCs w:val="28"/>
+        </w:rPr>
+        <w:t>Quantity quality analysis</w:t>
+      </w:r>
     </w:p>
     <w:p>
       <w:pPr>
@@ -2680,7 +3265,7 @@
           <w:w w:val="105"/>
           <w:sz w:val="28"/>
           <w:szCs w:val="28"/>
-          <w:lang w:eastAsia="en-US"/>
+          <w:lang w:val="ru-RU" w:eastAsia="en-US"/>
         </w:rPr>
       </w:pPr>
       <w:r>
@@ -2745,7 +3330,6 @@
           <w:bCs/>
           <w:sz w:val="28"/>
           <w:szCs w:val="28"/>
-          <w:lang w:val="ru-RU"/>
         </w:rPr>
       </w:pPr>
       <w:hyperlink r:id="rId17" w:history="1">

</xml_diff>

<commit_message>
Fixes for third lab: added RMSE metric
</commit_message>
<xml_diff>
--- a/Lab 3/lab_3_report.docx
+++ b/Lab 3/lab_3_report.docx
@@ -2442,6 +2442,14 @@
         </w:rPr>
         <w:t xml:space="preserve"> Table 1 contains accuracy metrics for target variables and different BN.</w:t>
       </w:r>
+      <w:r>
+        <w:rPr>
+          <w:rFonts w:ascii="Times New Roman" w:hAnsi="Times New Roman" w:cs="Times New Roman"/>
+          <w:sz w:val="28"/>
+          <w:szCs w:val="28"/>
+        </w:rPr>
+        <w:t xml:space="preserve"> Table 2 contains RMSE for non-discrete data.</w:t>
+      </w:r>
     </w:p>
     <w:tbl>
       <w:tblPr>
@@ -2984,6 +2992,534 @@
         </w:rPr>
         <w:t>Quantity quality analysis</w:t>
       </w:r>
+      <w:r>
+        <w:rPr>
+          <w:rFonts w:ascii="Times New Roman" w:hAnsi="Times New Roman" w:cs="Times New Roman"/>
+          <w:sz w:val="28"/>
+          <w:szCs w:val="28"/>
+        </w:rPr>
+        <w:t xml:space="preserve"> for discretized data</w:t>
+      </w:r>
+    </w:p>
+    <w:tbl>
+      <w:tblPr>
+        <w:tblStyle w:val="a7"/>
+        <w:tblW w:w="9351" w:type="dxa"/>
+        <w:tblLook w:val="04A0" w:firstRow="1" w:lastRow="0" w:firstColumn="1" w:lastColumn="0" w:noHBand="0" w:noVBand="1"/>
+      </w:tblPr>
+      <w:tblGrid>
+        <w:gridCol w:w="2689"/>
+        <w:gridCol w:w="3402"/>
+        <w:gridCol w:w="3260"/>
+      </w:tblGrid>
+      <w:tr>
+        <w:tc>
+          <w:tcPr>
+            <w:tcW w:w="2689" w:type="dxa"/>
+          </w:tcPr>
+          <w:p>
+            <w:pPr>
+              <w:jc w:val="center"/>
+              <w:rPr>
+                <w:rFonts w:ascii="Times New Roman" w:hAnsi="Times New Roman" w:cs="Times New Roman"/>
+                <w:sz w:val="28"/>
+                <w:szCs w:val="28"/>
+              </w:rPr>
+            </w:pPr>
+            <w:r>
+              <w:rPr>
+                <w:rFonts w:ascii="Times New Roman" w:hAnsi="Times New Roman" w:cs="Times New Roman"/>
+                <w:sz w:val="28"/>
+                <w:szCs w:val="28"/>
+              </w:rPr>
+              <w:lastRenderedPageBreak/>
+              <w:t>Random variable</w:t>
+            </w:r>
+          </w:p>
+        </w:tc>
+        <w:tc>
+          <w:tcPr>
+            <w:tcW w:w="3402" w:type="dxa"/>
+          </w:tcPr>
+          <w:p>
+            <w:pPr>
+              <w:jc w:val="center"/>
+              <w:rPr>
+                <w:rFonts w:ascii="Times New Roman" w:hAnsi="Times New Roman" w:cs="Times New Roman"/>
+                <w:sz w:val="28"/>
+                <w:szCs w:val="28"/>
+              </w:rPr>
+            </w:pPr>
+            <w:r>
+              <w:rPr>
+                <w:rFonts w:ascii="Times New Roman" w:hAnsi="Times New Roman" w:cs="Times New Roman"/>
+                <w:sz w:val="28"/>
+                <w:szCs w:val="28"/>
+              </w:rPr>
+              <w:t>BN</w:t>
+            </w:r>
+          </w:p>
+        </w:tc>
+        <w:tc>
+          <w:tcPr>
+            <w:tcW w:w="3260" w:type="dxa"/>
+          </w:tcPr>
+          <w:p>
+            <w:pPr>
+              <w:jc w:val="center"/>
+              <w:rPr>
+                <w:rFonts w:ascii="Times New Roman" w:hAnsi="Times New Roman" w:cs="Times New Roman"/>
+                <w:sz w:val="28"/>
+                <w:szCs w:val="28"/>
+              </w:rPr>
+            </w:pPr>
+            <w:r>
+              <w:rPr>
+                <w:rFonts w:ascii="Times New Roman" w:hAnsi="Times New Roman" w:cs="Times New Roman"/>
+                <w:sz w:val="28"/>
+                <w:szCs w:val="28"/>
+              </w:rPr>
+              <w:t>RMSE</w:t>
+            </w:r>
+          </w:p>
+        </w:tc>
+      </w:tr>
+      <w:tr>
+        <w:tc>
+          <w:tcPr>
+            <w:tcW w:w="2689" w:type="dxa"/>
+            <w:vMerge w:val="restart"/>
+          </w:tcPr>
+          <w:p>
+            <w:pPr>
+              <w:jc w:val="center"/>
+              <w:rPr>
+                <w:rFonts w:ascii="Times New Roman" w:hAnsi="Times New Roman" w:cs="Times New Roman"/>
+                <w:sz w:val="28"/>
+                <w:szCs w:val="28"/>
+              </w:rPr>
+            </w:pPr>
+            <w:r>
+              <w:rPr>
+                <w:rFonts w:ascii="Times New Roman" w:hAnsi="Times New Roman" w:cs="Times New Roman"/>
+                <w:sz w:val="28"/>
+                <w:szCs w:val="28"/>
+              </w:rPr>
+              <w:t>Total deaths per million</w:t>
+            </w:r>
+          </w:p>
+        </w:tc>
+        <w:tc>
+          <w:tcPr>
+            <w:tcW w:w="3402" w:type="dxa"/>
+          </w:tcPr>
+          <w:p>
+            <w:pPr>
+              <w:jc w:val="center"/>
+              <w:rPr>
+                <w:rFonts w:ascii="Times New Roman" w:hAnsi="Times New Roman" w:cs="Times New Roman"/>
+                <w:sz w:val="28"/>
+                <w:szCs w:val="28"/>
+              </w:rPr>
+            </w:pPr>
+            <w:r>
+              <w:rPr>
+                <w:rFonts w:ascii="Times New Roman" w:hAnsi="Times New Roman" w:cs="Times New Roman"/>
+                <w:sz w:val="28"/>
+                <w:szCs w:val="28"/>
+              </w:rPr>
+              <w:t>Manually-created</w:t>
+            </w:r>
+          </w:p>
+        </w:tc>
+        <w:tc>
+          <w:tcPr>
+            <w:tcW w:w="3260" w:type="dxa"/>
+          </w:tcPr>
+          <w:p>
+            <w:pPr>
+              <w:jc w:val="center"/>
+              <w:rPr>
+                <w:rFonts w:ascii="Times New Roman" w:hAnsi="Times New Roman" w:cs="Times New Roman"/>
+                <w:sz w:val="28"/>
+                <w:szCs w:val="28"/>
+              </w:rPr>
+            </w:pPr>
+            <w:r>
+              <w:rPr>
+                <w:rFonts w:ascii="Times New Roman" w:hAnsi="Times New Roman" w:cs="Times New Roman"/>
+                <w:sz w:val="28"/>
+                <w:szCs w:val="28"/>
+              </w:rPr>
+              <w:t>1621</w:t>
+            </w:r>
+          </w:p>
+        </w:tc>
+      </w:tr>
+      <w:tr>
+        <w:tc>
+          <w:tcPr>
+            <w:tcW w:w="2689" w:type="dxa"/>
+            <w:vMerge/>
+          </w:tcPr>
+          <w:p>
+            <w:pPr>
+              <w:jc w:val="center"/>
+              <w:rPr>
+                <w:rFonts w:ascii="Times New Roman" w:hAnsi="Times New Roman" w:cs="Times New Roman"/>
+                <w:sz w:val="28"/>
+                <w:szCs w:val="28"/>
+              </w:rPr>
+            </w:pPr>
+          </w:p>
+        </w:tc>
+        <w:tc>
+          <w:tcPr>
+            <w:tcW w:w="3402" w:type="dxa"/>
+          </w:tcPr>
+          <w:p>
+            <w:pPr>
+              <w:jc w:val="center"/>
+              <w:rPr>
+                <w:rFonts w:ascii="Times New Roman" w:hAnsi="Times New Roman" w:cs="Times New Roman"/>
+                <w:sz w:val="28"/>
+                <w:szCs w:val="28"/>
+              </w:rPr>
+            </w:pPr>
+            <w:r>
+              <w:rPr>
+                <w:rFonts w:ascii="Times New Roman" w:hAnsi="Times New Roman" w:cs="Times New Roman"/>
+                <w:sz w:val="28"/>
+                <w:szCs w:val="28"/>
+              </w:rPr>
+              <w:t>Hill Climb (K2)</w:t>
+            </w:r>
+          </w:p>
+        </w:tc>
+        <w:tc>
+          <w:tcPr>
+            <w:tcW w:w="3260" w:type="dxa"/>
+          </w:tcPr>
+          <w:p>
+            <w:pPr>
+              <w:jc w:val="center"/>
+              <w:rPr>
+                <w:rFonts w:ascii="Times New Roman" w:hAnsi="Times New Roman" w:cs="Times New Roman"/>
+                <w:sz w:val="28"/>
+                <w:szCs w:val="28"/>
+              </w:rPr>
+            </w:pPr>
+            <w:r>
+              <w:rPr>
+                <w:rFonts w:ascii="Times New Roman" w:hAnsi="Times New Roman" w:cs="Times New Roman"/>
+                <w:sz w:val="28"/>
+                <w:szCs w:val="28"/>
+              </w:rPr>
+              <w:t>3785</w:t>
+            </w:r>
+          </w:p>
+        </w:tc>
+      </w:tr>
+      <w:tr>
+        <w:tc>
+          <w:tcPr>
+            <w:tcW w:w="2689" w:type="dxa"/>
+            <w:vMerge/>
+          </w:tcPr>
+          <w:p>
+            <w:pPr>
+              <w:jc w:val="center"/>
+              <w:rPr>
+                <w:rFonts w:ascii="Times New Roman" w:hAnsi="Times New Roman" w:cs="Times New Roman"/>
+                <w:sz w:val="28"/>
+                <w:szCs w:val="28"/>
+              </w:rPr>
+            </w:pPr>
+          </w:p>
+        </w:tc>
+        <w:tc>
+          <w:tcPr>
+            <w:tcW w:w="3402" w:type="dxa"/>
+          </w:tcPr>
+          <w:p>
+            <w:pPr>
+              <w:jc w:val="center"/>
+              <w:rPr>
+                <w:rFonts w:ascii="Times New Roman" w:hAnsi="Times New Roman" w:cs="Times New Roman"/>
+                <w:sz w:val="28"/>
+                <w:szCs w:val="28"/>
+              </w:rPr>
+            </w:pPr>
+            <w:r>
+              <w:rPr>
+                <w:rFonts w:ascii="Times New Roman" w:hAnsi="Times New Roman" w:cs="Times New Roman"/>
+                <w:sz w:val="28"/>
+                <w:szCs w:val="28"/>
+              </w:rPr>
+              <w:t>Tree Search</w:t>
+            </w:r>
+          </w:p>
+        </w:tc>
+        <w:tc>
+          <w:tcPr>
+            <w:tcW w:w="3260" w:type="dxa"/>
+          </w:tcPr>
+          <w:p>
+            <w:pPr>
+              <w:jc w:val="center"/>
+              <w:rPr>
+                <w:rFonts w:ascii="Times New Roman" w:hAnsi="Times New Roman" w:cs="Times New Roman"/>
+                <w:sz w:val="28"/>
+                <w:szCs w:val="28"/>
+              </w:rPr>
+            </w:pPr>
+            <w:r>
+              <w:rPr>
+                <w:rFonts w:ascii="Times New Roman" w:hAnsi="Times New Roman" w:cs="Times New Roman"/>
+                <w:sz w:val="28"/>
+                <w:szCs w:val="28"/>
+              </w:rPr>
+              <w:t>1814</w:t>
+            </w:r>
+          </w:p>
+        </w:tc>
+      </w:tr>
+      <w:tr>
+        <w:tc>
+          <w:tcPr>
+            <w:tcW w:w="2689" w:type="dxa"/>
+            <w:vMerge w:val="restart"/>
+          </w:tcPr>
+          <w:p>
+            <w:pPr>
+              <w:jc w:val="center"/>
+              <w:rPr>
+                <w:rFonts w:ascii="Times New Roman" w:hAnsi="Times New Roman" w:cs="Times New Roman"/>
+                <w:sz w:val="28"/>
+                <w:szCs w:val="28"/>
+              </w:rPr>
+            </w:pPr>
+            <w:r>
+              <w:rPr>
+                <w:rFonts w:ascii="Times New Roman" w:hAnsi="Times New Roman" w:cs="Times New Roman"/>
+                <w:sz w:val="28"/>
+                <w:szCs w:val="28"/>
+              </w:rPr>
+              <w:t>Total cases per million</w:t>
+            </w:r>
+          </w:p>
+        </w:tc>
+        <w:tc>
+          <w:tcPr>
+            <w:tcW w:w="3402" w:type="dxa"/>
+          </w:tcPr>
+          <w:p>
+            <w:pPr>
+              <w:jc w:val="center"/>
+              <w:rPr>
+                <w:rFonts w:ascii="Times New Roman" w:hAnsi="Times New Roman" w:cs="Times New Roman"/>
+                <w:sz w:val="28"/>
+                <w:szCs w:val="28"/>
+              </w:rPr>
+            </w:pPr>
+            <w:r>
+              <w:rPr>
+                <w:rFonts w:ascii="Times New Roman" w:hAnsi="Times New Roman" w:cs="Times New Roman"/>
+                <w:sz w:val="28"/>
+                <w:szCs w:val="28"/>
+              </w:rPr>
+              <w:t>Manually-created</w:t>
+            </w:r>
+          </w:p>
+        </w:tc>
+        <w:tc>
+          <w:tcPr>
+            <w:tcW w:w="3260" w:type="dxa"/>
+          </w:tcPr>
+          <w:p>
+            <w:pPr>
+              <w:jc w:val="center"/>
+              <w:rPr>
+                <w:rFonts w:ascii="Times New Roman" w:hAnsi="Times New Roman" w:cs="Times New Roman"/>
+                <w:sz w:val="28"/>
+                <w:szCs w:val="28"/>
+              </w:rPr>
+            </w:pPr>
+            <w:r>
+              <w:rPr>
+                <w:rFonts w:ascii="Times New Roman" w:hAnsi="Times New Roman" w:cs="Times New Roman"/>
+                <w:sz w:val="28"/>
+                <w:szCs w:val="28"/>
+              </w:rPr>
+              <w:t>118806</w:t>
+            </w:r>
+          </w:p>
+        </w:tc>
+      </w:tr>
+      <w:tr>
+        <w:tc>
+          <w:tcPr>
+            <w:tcW w:w="2689" w:type="dxa"/>
+            <w:vMerge/>
+          </w:tcPr>
+          <w:p>
+            <w:pPr>
+              <w:jc w:val="center"/>
+              <w:rPr>
+                <w:rFonts w:ascii="Times New Roman" w:hAnsi="Times New Roman" w:cs="Times New Roman"/>
+                <w:sz w:val="28"/>
+                <w:szCs w:val="28"/>
+              </w:rPr>
+            </w:pPr>
+          </w:p>
+        </w:tc>
+        <w:tc>
+          <w:tcPr>
+            <w:tcW w:w="3402" w:type="dxa"/>
+          </w:tcPr>
+          <w:p>
+            <w:pPr>
+              <w:jc w:val="center"/>
+              <w:rPr>
+                <w:rFonts w:ascii="Times New Roman" w:hAnsi="Times New Roman" w:cs="Times New Roman"/>
+                <w:sz w:val="28"/>
+                <w:szCs w:val="28"/>
+              </w:rPr>
+            </w:pPr>
+            <w:r>
+              <w:rPr>
+                <w:rFonts w:ascii="Times New Roman" w:hAnsi="Times New Roman" w:cs="Times New Roman"/>
+                <w:sz w:val="28"/>
+                <w:szCs w:val="28"/>
+              </w:rPr>
+              <w:t>Hill Climb (K2)</w:t>
+            </w:r>
+          </w:p>
+        </w:tc>
+        <w:tc>
+          <w:tcPr>
+            <w:tcW w:w="3260" w:type="dxa"/>
+          </w:tcPr>
+          <w:p>
+            <w:pPr>
+              <w:jc w:val="center"/>
+              <w:rPr>
+                <w:rFonts w:ascii="Times New Roman" w:hAnsi="Times New Roman" w:cs="Times New Roman"/>
+                <w:sz w:val="28"/>
+                <w:szCs w:val="28"/>
+              </w:rPr>
+            </w:pPr>
+            <w:r>
+              <w:rPr>
+                <w:rFonts w:ascii="Times New Roman" w:hAnsi="Times New Roman" w:cs="Times New Roman"/>
+                <w:sz w:val="28"/>
+                <w:szCs w:val="28"/>
+              </w:rPr>
+              <w:t>117967</w:t>
+            </w:r>
+          </w:p>
+        </w:tc>
+      </w:tr>
+      <w:tr>
+        <w:tc>
+          <w:tcPr>
+            <w:tcW w:w="2689" w:type="dxa"/>
+            <w:vMerge/>
+          </w:tcPr>
+          <w:p>
+            <w:pPr>
+              <w:jc w:val="center"/>
+              <w:rPr>
+                <w:rFonts w:ascii="Times New Roman" w:hAnsi="Times New Roman" w:cs="Times New Roman"/>
+                <w:sz w:val="28"/>
+                <w:szCs w:val="28"/>
+              </w:rPr>
+            </w:pPr>
+          </w:p>
+        </w:tc>
+        <w:tc>
+          <w:tcPr>
+            <w:tcW w:w="3402" w:type="dxa"/>
+          </w:tcPr>
+          <w:p>
+            <w:pPr>
+              <w:jc w:val="center"/>
+              <w:rPr>
+                <w:rFonts w:ascii="Times New Roman" w:hAnsi="Times New Roman" w:cs="Times New Roman"/>
+                <w:sz w:val="28"/>
+                <w:szCs w:val="28"/>
+              </w:rPr>
+            </w:pPr>
+            <w:r>
+              <w:rPr>
+                <w:rFonts w:ascii="Times New Roman" w:hAnsi="Times New Roman" w:cs="Times New Roman"/>
+                <w:sz w:val="28"/>
+                <w:szCs w:val="28"/>
+              </w:rPr>
+              <w:t>Tree Search</w:t>
+            </w:r>
+          </w:p>
+        </w:tc>
+        <w:tc>
+          <w:tcPr>
+            <w:tcW w:w="3260" w:type="dxa"/>
+          </w:tcPr>
+          <w:p>
+            <w:pPr>
+              <w:jc w:val="center"/>
+              <w:rPr>
+                <w:rFonts w:ascii="Times New Roman" w:hAnsi="Times New Roman" w:cs="Times New Roman"/>
+                <w:sz w:val="28"/>
+                <w:szCs w:val="28"/>
+              </w:rPr>
+            </w:pPr>
+            <w:r>
+              <w:rPr>
+                <w:rFonts w:ascii="Times New Roman" w:hAnsi="Times New Roman" w:cs="Times New Roman"/>
+                <w:sz w:val="28"/>
+                <w:szCs w:val="28"/>
+              </w:rPr>
+              <w:t>144053</w:t>
+            </w:r>
+          </w:p>
+        </w:tc>
+      </w:tr>
+    </w:tbl>
+    <w:p>
+      <w:pPr>
+        <w:spacing w:before="120"/>
+        <w:jc w:val="center"/>
+        <w:rPr>
+          <w:rFonts w:ascii="Times New Roman" w:hAnsi="Times New Roman" w:cs="Times New Roman"/>
+          <w:sz w:val="28"/>
+          <w:szCs w:val="28"/>
+          <w:lang w:val="ru-RU"/>
+        </w:rPr>
+      </w:pPr>
+      <w:r>
+        <w:rPr>
+          <w:rFonts w:ascii="Times New Roman" w:hAnsi="Times New Roman" w:cs="Times New Roman"/>
+          <w:sz w:val="28"/>
+          <w:szCs w:val="28"/>
+        </w:rPr>
+        <w:t xml:space="preserve">Table </w:t>
+      </w:r>
+      <w:r>
+        <w:rPr>
+          <w:rFonts w:ascii="Times New Roman" w:hAnsi="Times New Roman" w:cs="Times New Roman"/>
+          <w:sz w:val="28"/>
+          <w:szCs w:val="28"/>
+        </w:rPr>
+        <w:t>2</w:t>
+      </w:r>
+      <w:r>
+        <w:rPr>
+          <w:rFonts w:ascii="Times New Roman" w:hAnsi="Times New Roman" w:cs="Times New Roman"/>
+          <w:sz w:val="28"/>
+          <w:szCs w:val="28"/>
+        </w:rPr>
+        <w:t xml:space="preserve"> – Quantity quality analysis</w:t>
+      </w:r>
     </w:p>
     <w:p>
       <w:pPr>
@@ -3001,7 +3537,6 @@
           <w:w w:val="105"/>
           <w:lang w:val="en-US"/>
         </w:rPr>
-        <w:lastRenderedPageBreak/>
         <w:drawing>
           <wp:inline distT="0" distB="0" distL="0" distR="0" wp14:anchorId="3AB68D22" wp14:editId="35FA3C50">
             <wp:extent cx="5940425" cy="2337435"/>

</xml_diff>